<commit_message>
Dodati testovi za brisanje turnira, hranjenje, pregled prijave, pustanje u divljinu
</commit_message>
<xml_diff>
--- a/SSU/Anja/Verzija 1.1/SSU - Ucestvovanje na turniru.docx
+++ b/SSU/Anja/Verzija 1.1/SSU - Ucestvovanje na turniru.docx
@@ -1,6 +1,6 @@
 
 <file path=word/document.xml><?xml version="1.0" encoding="utf-8"?>
-<w:document xmlns:wpc="http://schemas.microsoft.com/office/word/2010/wordprocessingCanvas" xmlns:cx="http://schemas.microsoft.com/office/drawing/2014/chartex" xmlns:cx1="http://schemas.microsoft.com/office/drawing/2015/9/8/chartex" xmlns:mc="http://schemas.openxmlformats.org/markup-compatibility/2006" xmlns:o="urn:schemas-microsoft-com:office:office" xmlns:r="http://schemas.openxmlformats.org/officeDocument/2006/relationships" xmlns:m="http://schemas.openxmlformats.org/officeDocument/2006/math" xmlns:v="urn:schemas-microsoft-com:vml" xmlns:wp14="http://schemas.microsoft.com/office/word/2010/wordprocessingDrawing" xmlns:wp="http://schemas.openxmlformats.org/drawingml/2006/wordprocessingDrawing" xmlns:w10="urn:schemas-microsoft-com:office:word" xmlns:w="http://schemas.openxmlformats.org/wordprocessingml/2006/main" xmlns:w14="http://schemas.microsoft.com/office/word/2010/wordml" xmlns:w15="http://schemas.microsoft.com/office/word/2012/wordml" xmlns:w16se="http://schemas.microsoft.com/office/word/2015/wordml/symex" xmlns:wpg="http://schemas.microsoft.com/office/word/2010/wordprocessingGroup" xmlns:wpi="http://schemas.microsoft.com/office/word/2010/wordprocessingInk" xmlns:wne="http://schemas.microsoft.com/office/word/2006/wordml" xmlns:wps="http://schemas.microsoft.com/office/word/2010/wordprocessingShape" mc:Ignorable="w14 w15 w16se wp14">
+<w:document xmlns:wpc="http://schemas.microsoft.com/office/word/2010/wordprocessingCanvas" xmlns:cx="http://schemas.microsoft.com/office/drawing/2014/chartex" xmlns:cx1="http://schemas.microsoft.com/office/drawing/2015/9/8/chartex" xmlns:cx2="http://schemas.microsoft.com/office/drawing/2015/10/21/chartex" xmlns:cx3="http://schemas.microsoft.com/office/drawing/2016/5/9/chartex" xmlns:cx4="http://schemas.microsoft.com/office/drawing/2016/5/10/chartex" xmlns:cx5="http://schemas.microsoft.com/office/drawing/2016/5/11/chartex" xmlns:cx6="http://schemas.microsoft.com/office/drawing/2016/5/12/chartex" xmlns:cx7="http://schemas.microsoft.com/office/drawing/2016/5/13/chartex" xmlns:cx8="http://schemas.microsoft.com/office/drawing/2016/5/14/chartex" xmlns:mc="http://schemas.openxmlformats.org/markup-compatibility/2006" xmlns:aink="http://schemas.microsoft.com/office/drawing/2016/ink" xmlns:am3d="http://schemas.microsoft.com/office/drawing/2017/model3d" xmlns:o="urn:schemas-microsoft-com:office:office" xmlns:r="http://schemas.openxmlformats.org/officeDocument/2006/relationships" xmlns:m="http://schemas.openxmlformats.org/officeDocument/2006/math" xmlns:v="urn:schemas-microsoft-com:vml" xmlns:wp14="http://schemas.microsoft.com/office/word/2010/wordprocessingDrawing" xmlns:wp="http://schemas.openxmlformats.org/drawingml/2006/wordprocessingDrawing" xmlns:w10="urn:schemas-microsoft-com:office:word" xmlns:w="http://schemas.openxmlformats.org/wordprocessingml/2006/main" xmlns:w14="http://schemas.microsoft.com/office/word/2010/wordml" xmlns:w15="http://schemas.microsoft.com/office/word/2012/wordml" xmlns:w16cid="http://schemas.microsoft.com/office/word/2016/wordml/cid" xmlns:w16se="http://schemas.microsoft.com/office/word/2015/wordml/symex" xmlns:wpg="http://schemas.microsoft.com/office/word/2010/wordprocessingGroup" xmlns:wpi="http://schemas.microsoft.com/office/word/2010/wordprocessingInk" xmlns:wne="http://schemas.microsoft.com/office/word/2006/wordml" xmlns:wps="http://schemas.microsoft.com/office/word/2010/wordprocessingShape" mc:Ignorable="w14 w15 w16se w16cid wp14">
   <w:body>
     <w:p>
       <w:pPr>
@@ -262,7 +262,6 @@
         <w:t xml:space="preserve"> </w:t>
       </w:r>
       <w:proofErr w:type="spellStart"/>
-      <w:proofErr w:type="gramStart"/>
       <w:r>
         <w:rPr>
           <w:rFonts w:cs="Times New Roman"/>
@@ -272,7 +271,6 @@
         <w:t>na</w:t>
       </w:r>
       <w:proofErr w:type="spellEnd"/>
-      <w:proofErr w:type="gramEnd"/>
       <w:r>
         <w:rPr>
           <w:rFonts w:cs="Times New Roman"/>
@@ -400,7 +398,7 @@
       <w:tr>
         <w:tc>
           <w:tcPr>
-            <w:tcW w:w="2337" w:type="dxa"/>
+            <w:tcW w:w="2338" w:type="dxa"/>
             <w:shd w:val="clear" w:color="auto" w:fill="auto"/>
           </w:tcPr>
           <w:p>
@@ -496,21 +494,19 @@
                 <w:b/>
               </w:rPr>
             </w:pPr>
-            <w:proofErr w:type="spellStart"/>
             <w:r>
               <w:rPr>
                 <w:b/>
               </w:rPr>
               <w:t>Autor</w:t>
             </w:r>
-            <w:proofErr w:type="spellEnd"/>
           </w:p>
         </w:tc>
       </w:tr>
       <w:tr>
         <w:tc>
           <w:tcPr>
-            <w:tcW w:w="2337" w:type="dxa"/>
+            <w:tcW w:w="2338" w:type="dxa"/>
             <w:shd w:val="clear" w:color="auto" w:fill="auto"/>
           </w:tcPr>
           <w:p>
@@ -591,7 +587,7 @@
       <w:tr>
         <w:tc>
           <w:tcPr>
-            <w:tcW w:w="2337" w:type="dxa"/>
+            <w:tcW w:w="2338" w:type="dxa"/>
             <w:shd w:val="clear" w:color="auto" w:fill="auto"/>
           </w:tcPr>
           <w:p>
@@ -667,6 +663,95 @@
           </w:p>
         </w:tc>
       </w:tr>
+      <w:tr>
+        <w:tc>
+          <w:tcPr>
+            <w:tcW w:w="2338" w:type="dxa"/>
+            <w:shd w:val="clear" w:color="auto" w:fill="auto"/>
+          </w:tcPr>
+          <w:p>
+            <w:pPr>
+              <w:spacing w:after="0" w:line="240" w:lineRule="auto"/>
+              <w:ind w:left="-720"/>
+              <w:jc w:val="center"/>
+            </w:pPr>
+            <w:r>
+              <w:t>6.6.2020.</w:t>
+            </w:r>
+          </w:p>
+        </w:tc>
+        <w:tc>
+          <w:tcPr>
+            <w:tcW w:w="2337" w:type="dxa"/>
+            <w:shd w:val="clear" w:color="auto" w:fill="auto"/>
+          </w:tcPr>
+          <w:p>
+            <w:pPr>
+              <w:spacing w:after="0" w:line="240" w:lineRule="auto"/>
+              <w:ind w:left="-720"/>
+              <w:jc w:val="center"/>
+            </w:pPr>
+            <w:r>
+              <w:t>1.2</w:t>
+            </w:r>
+          </w:p>
+        </w:tc>
+        <w:tc>
+          <w:tcPr>
+            <w:tcW w:w="2338" w:type="dxa"/>
+            <w:shd w:val="clear" w:color="auto" w:fill="auto"/>
+          </w:tcPr>
+          <w:p>
+            <w:pPr>
+              <w:spacing w:after="0" w:line="240" w:lineRule="auto"/>
+              <w:ind w:left="-720"/>
+              <w:jc w:val="center"/>
+            </w:pPr>
+            <w:proofErr w:type="spellStart"/>
+            <w:r>
+              <w:t>Verzija</w:t>
+            </w:r>
+            <w:proofErr w:type="spellEnd"/>
+            <w:r>
+              <w:t xml:space="preserve"> </w:t>
+            </w:r>
+            <w:proofErr w:type="spellStart"/>
+            <w:r>
+              <w:t>nakon</w:t>
+            </w:r>
+            <w:proofErr w:type="spellEnd"/>
+            <w:r>
+              <w:t xml:space="preserve"> </w:t>
+            </w:r>
+            <w:proofErr w:type="spellStart"/>
+            <w:r>
+              <w:t>implementacije</w:t>
+            </w:r>
+            <w:proofErr w:type="spellEnd"/>
+          </w:p>
+        </w:tc>
+        <w:tc>
+          <w:tcPr>
+            <w:tcW w:w="2337" w:type="dxa"/>
+            <w:shd w:val="clear" w:color="auto" w:fill="auto"/>
+          </w:tcPr>
+          <w:p>
+            <w:pPr>
+              <w:spacing w:after="0" w:line="240" w:lineRule="auto"/>
+              <w:ind w:left="-720"/>
+              <w:jc w:val="center"/>
+            </w:pPr>
+            <w:r>
+              <w:t xml:space="preserve">Anja </w:t>
+            </w:r>
+            <w:proofErr w:type="spellStart"/>
+            <w:r>
+              <w:t>Marković</w:t>
+            </w:r>
+            <w:proofErr w:type="spellEnd"/>
+          </w:p>
+        </w:tc>
+      </w:tr>
     </w:tbl>
     <w:p>
       <w:pPr>
@@ -841,7 +926,6 @@
         <w:pStyle w:val="Title"/>
       </w:pPr>
       <w:r>
-        <w:lastRenderedPageBreak/>
         <w:t>SADRŽAJ</w:t>
       </w:r>
     </w:p>
@@ -2024,8 +2108,6 @@
         <w:spacing w:line="360" w:lineRule="auto"/>
         <w:ind w:hanging="720"/>
       </w:pPr>
-      <w:bookmarkStart w:id="0" w:name="_GoBack"/>
-      <w:bookmarkEnd w:id="0"/>
     </w:p>
     <w:p>
       <w:pPr>
@@ -2089,12 +2171,12 @@
         <w:ind w:left="0" w:firstLine="0"/>
         <w:jc w:val="both"/>
       </w:pPr>
-      <w:bookmarkStart w:id="1" w:name="_Toc36229575"/>
+      <w:bookmarkStart w:id="0" w:name="_Toc36229575"/>
       <w:r>
         <w:lastRenderedPageBreak/>
         <w:t>UVOD</w:t>
       </w:r>
-      <w:bookmarkEnd w:id="1"/>
+      <w:bookmarkEnd w:id="0"/>
     </w:p>
     <w:p>
       <w:pPr>
@@ -2107,12 +2189,12 @@
         <w:ind w:firstLine="0"/>
         <w:jc w:val="both"/>
       </w:pPr>
-      <w:bookmarkStart w:id="2" w:name="_Toc36229576"/>
+      <w:bookmarkStart w:id="1" w:name="_Toc36229576"/>
       <w:proofErr w:type="spellStart"/>
       <w:r>
         <w:t>Rezime</w:t>
       </w:r>
-      <w:bookmarkEnd w:id="2"/>
+      <w:bookmarkEnd w:id="1"/>
       <w:proofErr w:type="spellEnd"/>
     </w:p>
     <w:p>
@@ -2159,15 +2241,7 @@
       </w:r>
       <w:proofErr w:type="spellEnd"/>
       <w:r>
-        <w:t xml:space="preserve"> </w:t>
-      </w:r>
-      <w:proofErr w:type="spellStart"/>
-      <w:r>
-        <w:t>za</w:t>
-      </w:r>
-      <w:proofErr w:type="spellEnd"/>
-      <w:r>
-        <w:t xml:space="preserve"> </w:t>
+        <w:t xml:space="preserve"> za </w:t>
       </w:r>
       <w:proofErr w:type="spellStart"/>
       <w:r>
@@ -2178,12 +2252,10 @@
         <w:t xml:space="preserve"> </w:t>
       </w:r>
       <w:proofErr w:type="spellStart"/>
-      <w:proofErr w:type="gramStart"/>
       <w:r>
         <w:t>na</w:t>
       </w:r>
       <w:proofErr w:type="spellEnd"/>
-      <w:proofErr w:type="gramEnd"/>
       <w:r>
         <w:t xml:space="preserve"> </w:t>
       </w:r>
@@ -2213,7 +2285,7 @@
         <w:ind w:firstLine="0"/>
         <w:jc w:val="both"/>
       </w:pPr>
-      <w:bookmarkStart w:id="3" w:name="_Toc36229577"/>
+      <w:bookmarkStart w:id="2" w:name="_Toc36229577"/>
       <w:proofErr w:type="spellStart"/>
       <w:r>
         <w:t>Namena</w:t>
@@ -2250,7 +2322,7 @@
       <w:r>
         <w:t>grupe</w:t>
       </w:r>
-      <w:bookmarkEnd w:id="3"/>
+      <w:bookmarkEnd w:id="2"/>
       <w:proofErr w:type="spellEnd"/>
     </w:p>
     <w:p>
@@ -2388,12 +2460,10 @@
         <w:t xml:space="preserve"> </w:t>
       </w:r>
       <w:proofErr w:type="spellStart"/>
-      <w:proofErr w:type="gramStart"/>
       <w:r>
         <w:t>će</w:t>
       </w:r>
       <w:proofErr w:type="spellEnd"/>
-      <w:proofErr w:type="gramEnd"/>
       <w:r>
         <w:t xml:space="preserve"> </w:t>
       </w:r>
@@ -2438,12 +2508,10 @@
         <w:t xml:space="preserve"> </w:t>
       </w:r>
       <w:proofErr w:type="spellStart"/>
-      <w:proofErr w:type="gramStart"/>
       <w:r>
         <w:t>će</w:t>
       </w:r>
       <w:proofErr w:type="spellEnd"/>
-      <w:proofErr w:type="gramEnd"/>
       <w:r>
         <w:t xml:space="preserve"> </w:t>
       </w:r>
@@ -2609,11 +2677,11 @@
         <w:ind w:left="0" w:firstLine="0"/>
         <w:jc w:val="both"/>
       </w:pPr>
-      <w:bookmarkStart w:id="4" w:name="_Toc36229578"/>
+      <w:bookmarkStart w:id="3" w:name="_Toc36229578"/>
       <w:r>
         <w:t>SCENARIO UPOTREBE UČESTVOVANJA NA TURNIRU</w:t>
       </w:r>
-      <w:bookmarkEnd w:id="4"/>
+      <w:bookmarkEnd w:id="3"/>
     </w:p>
     <w:p>
       <w:pPr>
@@ -2626,7 +2694,7 @@
         <w:ind w:firstLine="0"/>
         <w:jc w:val="both"/>
       </w:pPr>
-      <w:bookmarkStart w:id="5" w:name="_Toc36229579"/>
+      <w:bookmarkStart w:id="4" w:name="_Toc36229579"/>
       <w:proofErr w:type="spellStart"/>
       <w:r>
         <w:t>Kratak</w:t>
@@ -2639,7 +2707,7 @@
       <w:r>
         <w:t>opis</w:t>
       </w:r>
-      <w:bookmarkEnd w:id="5"/>
+      <w:bookmarkEnd w:id="4"/>
       <w:proofErr w:type="spellEnd"/>
     </w:p>
     <w:p>
@@ -2707,20 +2775,15 @@
         <w:ind w:firstLine="0"/>
         <w:jc w:val="both"/>
       </w:pPr>
-      <w:bookmarkStart w:id="6" w:name="_Toc36229580"/>
-      <w:proofErr w:type="spellStart"/>
-      <w:r>
-        <w:t>Tok</w:t>
-      </w:r>
-      <w:proofErr w:type="spellEnd"/>
-      <w:r>
-        <w:t xml:space="preserve"> </w:t>
+      <w:bookmarkStart w:id="5" w:name="_Toc36229580"/>
+      <w:r>
+        <w:t xml:space="preserve">Tok </w:t>
       </w:r>
       <w:proofErr w:type="spellStart"/>
       <w:r>
         <w:t>događaja</w:t>
       </w:r>
-      <w:bookmarkEnd w:id="6"/>
+      <w:bookmarkEnd w:id="5"/>
       <w:proofErr w:type="spellEnd"/>
       <w:r>
         <w:t xml:space="preserve"> </w:t>
@@ -2734,7 +2797,7 @@
           <w:numId w:val="1"/>
         </w:numPr>
       </w:pPr>
-      <w:bookmarkStart w:id="7" w:name="_Toc36229581"/>
+      <w:bookmarkStart w:id="6" w:name="_Toc36229581"/>
       <w:proofErr w:type="spellStart"/>
       <w:r>
         <w:t>Korisnik</w:t>
@@ -2760,12 +2823,10 @@
         <w:t xml:space="preserve"> </w:t>
       </w:r>
       <w:proofErr w:type="spellStart"/>
-      <w:proofErr w:type="gramStart"/>
       <w:r>
         <w:t>na</w:t>
       </w:r>
       <w:proofErr w:type="spellEnd"/>
-      <w:proofErr w:type="gramEnd"/>
       <w:r>
         <w:t xml:space="preserve"> </w:t>
       </w:r>
@@ -2773,7 +2834,7 @@
       <w:r>
         <w:t>turnir</w:t>
       </w:r>
-      <w:bookmarkEnd w:id="7"/>
+      <w:bookmarkEnd w:id="6"/>
       <w:proofErr w:type="spellEnd"/>
     </w:p>
     <w:p>
@@ -2801,12 +2862,10 @@
         <w:t xml:space="preserve"> </w:t>
       </w:r>
       <w:proofErr w:type="spellStart"/>
-      <w:proofErr w:type="gramStart"/>
       <w:r>
         <w:t>na</w:t>
       </w:r>
       <w:proofErr w:type="spellEnd"/>
-      <w:proofErr w:type="gramEnd"/>
       <w:r>
         <w:t xml:space="preserve"> </w:t>
       </w:r>
@@ -2892,12 +2951,10 @@
         <w:t xml:space="preserve"> </w:t>
       </w:r>
       <w:proofErr w:type="spellStart"/>
-      <w:proofErr w:type="gramStart"/>
       <w:r>
         <w:t>sa</w:t>
       </w:r>
       <w:proofErr w:type="spellEnd"/>
-      <w:proofErr w:type="gramEnd"/>
       <w:r>
         <w:t xml:space="preserve"> </w:t>
       </w:r>
@@ -2942,70 +2999,62 @@
           <w:numId w:val="1"/>
         </w:numPr>
       </w:pPr>
-      <w:bookmarkStart w:id="8" w:name="_Toc36229582"/>
+      <w:bookmarkStart w:id="7" w:name="_Toc36229583"/>
+      <w:bookmarkStart w:id="8" w:name="_GoBack"/>
+      <w:bookmarkEnd w:id="8"/>
       <w:proofErr w:type="spellStart"/>
       <w:r>
         <w:t>Korisnik</w:t>
       </w:r>
       <w:proofErr w:type="spellEnd"/>
       <w:r>
-        <w:t xml:space="preserve"> ne </w:t>
-      </w:r>
-      <w:proofErr w:type="spellStart"/>
-      <w:r>
-        <w:t>ispunjava</w:t>
-      </w:r>
-      <w:proofErr w:type="spellEnd"/>
-      <w:r>
-        <w:t xml:space="preserve"> </w:t>
-      </w:r>
-      <w:proofErr w:type="spellStart"/>
-      <w:r>
-        <w:t>osnovne</w:t>
-      </w:r>
-      <w:proofErr w:type="spellEnd"/>
-      <w:r>
-        <w:t xml:space="preserve"> </w:t>
-      </w:r>
-      <w:proofErr w:type="spellStart"/>
-      <w:r>
-        <w:t>zahteve</w:t>
-      </w:r>
-      <w:proofErr w:type="spellEnd"/>
-      <w:r>
-        <w:t xml:space="preserve"> </w:t>
-      </w:r>
-      <w:proofErr w:type="spellStart"/>
-      <w:r>
-        <w:t>turnira</w:t>
-      </w:r>
-      <w:proofErr w:type="spellEnd"/>
-      <w:r>
-        <w:t xml:space="preserve"> </w:t>
-      </w:r>
-      <w:proofErr w:type="spellStart"/>
-      <w:proofErr w:type="gramStart"/>
+        <w:t xml:space="preserve"> </w:t>
+      </w:r>
+      <w:proofErr w:type="spellStart"/>
+      <w:r>
+        <w:t>nema</w:t>
+      </w:r>
+      <w:proofErr w:type="spellEnd"/>
+      <w:r>
+        <w:t xml:space="preserve"> </w:t>
+      </w:r>
+      <w:proofErr w:type="spellStart"/>
+      <w:r>
+        <w:t>dovoljno</w:t>
+      </w:r>
+      <w:proofErr w:type="spellEnd"/>
+      <w:r>
+        <w:t xml:space="preserve"> </w:t>
+      </w:r>
+      <w:proofErr w:type="spellStart"/>
+      <w:r>
+        <w:t>pokekeša</w:t>
+      </w:r>
+      <w:proofErr w:type="spellEnd"/>
+      <w:r>
+        <w:t xml:space="preserve"> za </w:t>
+      </w:r>
+      <w:proofErr w:type="spellStart"/>
+      <w:r>
+        <w:t>prijavu</w:t>
+      </w:r>
+      <w:proofErr w:type="spellEnd"/>
+      <w:r>
+        <w:t xml:space="preserve"> </w:t>
+      </w:r>
+      <w:proofErr w:type="spellStart"/>
       <w:r>
         <w:t>na</w:t>
       </w:r>
       <w:proofErr w:type="spellEnd"/>
-      <w:proofErr w:type="gramEnd"/>
-      <w:r>
-        <w:t xml:space="preserve"> </w:t>
-      </w:r>
-      <w:proofErr w:type="spellStart"/>
-      <w:r>
-        <w:t>koji</w:t>
-      </w:r>
-      <w:proofErr w:type="spellEnd"/>
-      <w:r>
-        <w:t xml:space="preserve"> se </w:t>
-      </w:r>
-      <w:proofErr w:type="spellStart"/>
-      <w:r>
-        <w:t>prijavljuje</w:t>
-      </w:r>
-      <w:bookmarkEnd w:id="8"/>
+      <w:r>
+        <w:t xml:space="preserve"> </w:t>
+      </w:r>
+      <w:proofErr w:type="spellStart"/>
+      <w:r>
+        <w:t>turnir</w:t>
+      </w:r>
+      <w:bookmarkEnd w:id="7"/>
       <w:proofErr w:type="spellEnd"/>
     </w:p>
     <w:p>
@@ -3013,7 +3062,7 @@
         <w:pStyle w:val="ListParagraph"/>
         <w:numPr>
           <w:ilvl w:val="0"/>
-          <w:numId w:val="4"/>
+          <w:numId w:val="2"/>
         </w:numPr>
       </w:pPr>
       <w:proofErr w:type="spellStart"/>
@@ -3033,12 +3082,10 @@
         <w:t xml:space="preserve"> </w:t>
       </w:r>
       <w:proofErr w:type="spellStart"/>
-      <w:proofErr w:type="gramStart"/>
       <w:r>
         <w:t>na</w:t>
       </w:r>
       <w:proofErr w:type="spellEnd"/>
-      <w:proofErr w:type="gramEnd"/>
       <w:r>
         <w:t xml:space="preserve"> </w:t>
       </w:r>
@@ -3096,7 +3143,7 @@
         <w:pStyle w:val="ListParagraph"/>
         <w:numPr>
           <w:ilvl w:val="0"/>
-          <w:numId w:val="4"/>
+          <w:numId w:val="2"/>
         </w:numPr>
       </w:pPr>
       <w:proofErr w:type="spellStart"/>
@@ -3140,12 +3187,10 @@
         <w:t xml:space="preserve"> </w:t>
       </w:r>
       <w:proofErr w:type="spellStart"/>
-      <w:proofErr w:type="gramStart"/>
       <w:r>
         <w:t>na</w:t>
       </w:r>
       <w:proofErr w:type="spellEnd"/>
-      <w:proofErr w:type="gramEnd"/>
       <w:r>
         <w:t xml:space="preserve"> </w:t>
       </w:r>
@@ -3163,43 +3208,27 @@
       </w:r>
       <w:proofErr w:type="spellEnd"/>
       <w:r>
-        <w:t xml:space="preserve"> ne </w:t>
-      </w:r>
-      <w:proofErr w:type="spellStart"/>
-      <w:r>
-        <w:t>ispunjava</w:t>
-      </w:r>
-      <w:proofErr w:type="spellEnd"/>
-      <w:r>
-        <w:t xml:space="preserve"> </w:t>
-      </w:r>
-      <w:proofErr w:type="spellStart"/>
-      <w:r>
-        <w:t>osnovne</w:t>
-      </w:r>
-      <w:proofErr w:type="spellEnd"/>
-      <w:r>
-        <w:t xml:space="preserve"> </w:t>
-      </w:r>
-      <w:proofErr w:type="spellStart"/>
-      <w:r>
-        <w:t>zahteve</w:t>
-      </w:r>
-      <w:proofErr w:type="spellEnd"/>
-      <w:r>
-        <w:t xml:space="preserve"> </w:t>
-      </w:r>
-      <w:proofErr w:type="spellStart"/>
-      <w:r>
-        <w:t>tog</w:t>
-      </w:r>
-      <w:proofErr w:type="spellEnd"/>
-      <w:r>
-        <w:t xml:space="preserve"> </w:t>
-      </w:r>
-      <w:proofErr w:type="spellStart"/>
-      <w:r>
-        <w:t>turnira</w:t>
+        <w:t xml:space="preserve"> </w:t>
+      </w:r>
+      <w:proofErr w:type="spellStart"/>
+      <w:r>
+        <w:t>nema</w:t>
+      </w:r>
+      <w:proofErr w:type="spellEnd"/>
+      <w:r>
+        <w:t xml:space="preserve"> </w:t>
+      </w:r>
+      <w:proofErr w:type="spellStart"/>
+      <w:r>
+        <w:t>dovoljno</w:t>
+      </w:r>
+      <w:proofErr w:type="spellEnd"/>
+      <w:r>
+        <w:t xml:space="preserve"> </w:t>
+      </w:r>
+      <w:proofErr w:type="spellStart"/>
+      <w:r>
+        <w:t>pokekeša</w:t>
       </w:r>
       <w:proofErr w:type="spellEnd"/>
       <w:r>
@@ -3214,7 +3243,7 @@
           <w:numId w:val="1"/>
         </w:numPr>
       </w:pPr>
-      <w:bookmarkStart w:id="9" w:name="_Toc36229583"/>
+      <w:bookmarkStart w:id="9" w:name="_Toc36229584"/>
       <w:proofErr w:type="spellStart"/>
       <w:r>
         <w:t>Korisnik</w:t>
@@ -3224,58 +3253,24 @@
         <w:t xml:space="preserve"> </w:t>
       </w:r>
       <w:proofErr w:type="spellStart"/>
-      <w:proofErr w:type="gramStart"/>
-      <w:r>
-        <w:t>nema</w:t>
-      </w:r>
-      <w:proofErr w:type="spellEnd"/>
-      <w:proofErr w:type="gramEnd"/>
-      <w:r>
-        <w:t xml:space="preserve"> </w:t>
-      </w:r>
-      <w:proofErr w:type="spellStart"/>
-      <w:r>
-        <w:t>dovoljno</w:t>
-      </w:r>
-      <w:proofErr w:type="spellEnd"/>
-      <w:r>
-        <w:t xml:space="preserve"> </w:t>
-      </w:r>
-      <w:proofErr w:type="spellStart"/>
-      <w:r>
-        <w:t>pokekeša</w:t>
-      </w:r>
-      <w:proofErr w:type="spellEnd"/>
-      <w:r>
-        <w:t xml:space="preserve"> </w:t>
-      </w:r>
-      <w:proofErr w:type="spellStart"/>
-      <w:r>
-        <w:t>za</w:t>
-      </w:r>
-      <w:proofErr w:type="spellEnd"/>
-      <w:r>
-        <w:t xml:space="preserve"> </w:t>
-      </w:r>
-      <w:proofErr w:type="spellStart"/>
-      <w:r>
-        <w:t>prijavu</w:t>
-      </w:r>
-      <w:proofErr w:type="spellEnd"/>
-      <w:r>
-        <w:t xml:space="preserve"> </w:t>
-      </w:r>
-      <w:proofErr w:type="spellStart"/>
-      <w:r>
-        <w:t>na</w:t>
-      </w:r>
-      <w:proofErr w:type="spellEnd"/>
-      <w:r>
-        <w:t xml:space="preserve"> </w:t>
-      </w:r>
-      <w:proofErr w:type="spellStart"/>
-      <w:r>
-        <w:t>turnir</w:t>
+      <w:r>
+        <w:t>ima</w:t>
+      </w:r>
+      <w:proofErr w:type="spellEnd"/>
+      <w:r>
+        <w:t xml:space="preserve"> </w:t>
+      </w:r>
+      <w:proofErr w:type="spellStart"/>
+      <w:r>
+        <w:t>manje</w:t>
+      </w:r>
+      <w:proofErr w:type="spellEnd"/>
+      <w:r>
+        <w:t xml:space="preserve"> od tri </w:t>
+      </w:r>
+      <w:proofErr w:type="spellStart"/>
+      <w:r>
+        <w:t>pokemona</w:t>
       </w:r>
       <w:bookmarkEnd w:id="9"/>
       <w:proofErr w:type="spellEnd"/>
@@ -3305,12 +3300,10 @@
         <w:t xml:space="preserve"> </w:t>
       </w:r>
       <w:proofErr w:type="spellStart"/>
-      <w:proofErr w:type="gramStart"/>
       <w:r>
         <w:t>na</w:t>
       </w:r>
       <w:proofErr w:type="spellEnd"/>
-      <w:proofErr w:type="gramEnd"/>
       <w:r>
         <w:t xml:space="preserve"> </w:t>
       </w:r>
@@ -3412,245 +3405,10 @@
         <w:t xml:space="preserve"> </w:t>
       </w:r>
       <w:proofErr w:type="spellStart"/>
-      <w:proofErr w:type="gramStart"/>
       <w:r>
         <w:t>na</w:t>
       </w:r>
       <w:proofErr w:type="spellEnd"/>
-      <w:proofErr w:type="gramEnd"/>
-      <w:r>
-        <w:t xml:space="preserve"> </w:t>
-      </w:r>
-      <w:proofErr w:type="spellStart"/>
-      <w:r>
-        <w:t>turniru</w:t>
-      </w:r>
-      <w:proofErr w:type="spellEnd"/>
-      <w:r>
-        <w:t xml:space="preserve"> </w:t>
-      </w:r>
-      <w:proofErr w:type="spellStart"/>
-      <w:r>
-        <w:t>jer</w:t>
-      </w:r>
-      <w:proofErr w:type="spellEnd"/>
-      <w:r>
-        <w:t xml:space="preserve"> </w:t>
-      </w:r>
-      <w:proofErr w:type="spellStart"/>
-      <w:r>
-        <w:t>nema</w:t>
-      </w:r>
-      <w:proofErr w:type="spellEnd"/>
-      <w:r>
-        <w:t xml:space="preserve"> </w:t>
-      </w:r>
-      <w:proofErr w:type="spellStart"/>
-      <w:r>
-        <w:t>dovoljno</w:t>
-      </w:r>
-      <w:proofErr w:type="spellEnd"/>
-      <w:r>
-        <w:t xml:space="preserve"> </w:t>
-      </w:r>
-      <w:proofErr w:type="spellStart"/>
-      <w:r>
-        <w:t>pokekeša</w:t>
-      </w:r>
-      <w:proofErr w:type="spellEnd"/>
-      <w:r>
-        <w:t>.</w:t>
-      </w:r>
-    </w:p>
-    <w:p>
-      <w:pPr>
-        <w:pStyle w:val="Heading3"/>
-        <w:numPr>
-          <w:ilvl w:val="2"/>
-          <w:numId w:val="1"/>
-        </w:numPr>
-      </w:pPr>
-      <w:bookmarkStart w:id="10" w:name="_Toc36229584"/>
-      <w:proofErr w:type="spellStart"/>
-      <w:r>
-        <w:lastRenderedPageBreak/>
-        <w:t>Korisnik</w:t>
-      </w:r>
-      <w:proofErr w:type="spellEnd"/>
-      <w:r>
-        <w:t xml:space="preserve"> </w:t>
-      </w:r>
-      <w:proofErr w:type="spellStart"/>
-      <w:r>
-        <w:t>ima</w:t>
-      </w:r>
-      <w:proofErr w:type="spellEnd"/>
-      <w:r>
-        <w:t xml:space="preserve"> </w:t>
-      </w:r>
-      <w:proofErr w:type="spellStart"/>
-      <w:r>
-        <w:t>manje</w:t>
-      </w:r>
-      <w:proofErr w:type="spellEnd"/>
-      <w:r>
-        <w:t xml:space="preserve"> </w:t>
-      </w:r>
-      <w:proofErr w:type="spellStart"/>
-      <w:proofErr w:type="gramStart"/>
-      <w:r>
-        <w:t>od</w:t>
-      </w:r>
-      <w:proofErr w:type="spellEnd"/>
-      <w:proofErr w:type="gramEnd"/>
-      <w:r>
-        <w:t xml:space="preserve"> tri </w:t>
-      </w:r>
-      <w:proofErr w:type="spellStart"/>
-      <w:r>
-        <w:t>pokemona</w:t>
-      </w:r>
-      <w:bookmarkEnd w:id="10"/>
-      <w:proofErr w:type="spellEnd"/>
-    </w:p>
-    <w:p>
-      <w:pPr>
-        <w:pStyle w:val="ListParagraph"/>
-        <w:numPr>
-          <w:ilvl w:val="0"/>
-          <w:numId w:val="2"/>
-        </w:numPr>
-      </w:pPr>
-      <w:proofErr w:type="spellStart"/>
-      <w:r>
-        <w:t>Korisnik</w:t>
-      </w:r>
-      <w:proofErr w:type="spellEnd"/>
-      <w:r>
-        <w:t xml:space="preserve"> </w:t>
-      </w:r>
-      <w:proofErr w:type="spellStart"/>
-      <w:r>
-        <w:t>pritiska</w:t>
-      </w:r>
-      <w:proofErr w:type="spellEnd"/>
-      <w:r>
-        <w:t xml:space="preserve"> </w:t>
-      </w:r>
-      <w:proofErr w:type="spellStart"/>
-      <w:proofErr w:type="gramStart"/>
-      <w:r>
-        <w:t>na</w:t>
-      </w:r>
-      <w:proofErr w:type="spellEnd"/>
-      <w:proofErr w:type="gramEnd"/>
-      <w:r>
-        <w:t xml:space="preserve"> </w:t>
-      </w:r>
-      <w:proofErr w:type="spellStart"/>
-      <w:r>
-        <w:t>dugme</w:t>
-      </w:r>
-      <w:proofErr w:type="spellEnd"/>
-      <w:r>
-        <w:t xml:space="preserve"> “Register” </w:t>
-      </w:r>
-      <w:proofErr w:type="spellStart"/>
-      <w:r>
-        <w:t>turnira</w:t>
-      </w:r>
-      <w:proofErr w:type="spellEnd"/>
-      <w:r>
-        <w:t xml:space="preserve"> </w:t>
-      </w:r>
-      <w:proofErr w:type="spellStart"/>
-      <w:r>
-        <w:t>na</w:t>
-      </w:r>
-      <w:proofErr w:type="spellEnd"/>
-      <w:r>
-        <w:t xml:space="preserve"> </w:t>
-      </w:r>
-      <w:proofErr w:type="spellStart"/>
-      <w:r>
-        <w:t>kome</w:t>
-      </w:r>
-      <w:proofErr w:type="spellEnd"/>
-      <w:r>
-        <w:t xml:space="preserve"> </w:t>
-      </w:r>
-      <w:proofErr w:type="spellStart"/>
-      <w:r>
-        <w:t>želi</w:t>
-      </w:r>
-      <w:proofErr w:type="spellEnd"/>
-      <w:r>
-        <w:t xml:space="preserve"> da </w:t>
-      </w:r>
-      <w:proofErr w:type="spellStart"/>
-      <w:r>
-        <w:t>učestvuje</w:t>
-      </w:r>
-      <w:proofErr w:type="spellEnd"/>
-      <w:r>
-        <w:t>.</w:t>
-      </w:r>
-    </w:p>
-    <w:p>
-      <w:pPr>
-        <w:pStyle w:val="ListParagraph"/>
-        <w:numPr>
-          <w:ilvl w:val="0"/>
-          <w:numId w:val="2"/>
-        </w:numPr>
-      </w:pPr>
-      <w:proofErr w:type="spellStart"/>
-      <w:r>
-        <w:t>Korisniku</w:t>
-      </w:r>
-      <w:proofErr w:type="spellEnd"/>
-      <w:r>
-        <w:t xml:space="preserve"> se </w:t>
-      </w:r>
-      <w:proofErr w:type="spellStart"/>
-      <w:r>
-        <w:t>prikazuje</w:t>
-      </w:r>
-      <w:proofErr w:type="spellEnd"/>
-      <w:r>
-        <w:t xml:space="preserve"> </w:t>
-      </w:r>
-      <w:proofErr w:type="spellStart"/>
-      <w:r>
-        <w:t>poruka</w:t>
-      </w:r>
-      <w:proofErr w:type="spellEnd"/>
-      <w:r>
-        <w:t xml:space="preserve"> da ne </w:t>
-      </w:r>
-      <w:proofErr w:type="spellStart"/>
-      <w:r>
-        <w:t>može</w:t>
-      </w:r>
-      <w:proofErr w:type="spellEnd"/>
-      <w:r>
-        <w:t xml:space="preserve"> da </w:t>
-      </w:r>
-      <w:proofErr w:type="spellStart"/>
-      <w:r>
-        <w:t>učestvuje</w:t>
-      </w:r>
-      <w:proofErr w:type="spellEnd"/>
-      <w:r>
-        <w:t xml:space="preserve"> </w:t>
-      </w:r>
-      <w:proofErr w:type="spellStart"/>
-      <w:proofErr w:type="gramStart"/>
-      <w:r>
-        <w:t>na</w:t>
-      </w:r>
-      <w:proofErr w:type="spellEnd"/>
-      <w:proofErr w:type="gramEnd"/>
       <w:r>
         <w:t xml:space="preserve"> </w:t>
       </w:r>
@@ -3707,9 +3465,10 @@
         <w:ind w:firstLine="0"/>
         <w:jc w:val="both"/>
       </w:pPr>
-      <w:bookmarkStart w:id="11" w:name="_Toc36229585"/>
-      <w:proofErr w:type="spellStart"/>
-      <w:r>
+      <w:bookmarkStart w:id="10" w:name="_Toc36229585"/>
+      <w:proofErr w:type="spellStart"/>
+      <w:r>
+        <w:lastRenderedPageBreak/>
         <w:t>Posebni</w:t>
       </w:r>
       <w:proofErr w:type="spellEnd"/>
@@ -3720,7 +3479,7 @@
       <w:r>
         <w:t>zahtevi</w:t>
       </w:r>
-      <w:bookmarkEnd w:id="11"/>
+      <w:bookmarkEnd w:id="10"/>
       <w:proofErr w:type="spellEnd"/>
     </w:p>
     <w:p>
@@ -3750,12 +3509,12 @@
         <w:ind w:firstLine="0"/>
         <w:jc w:val="both"/>
       </w:pPr>
-      <w:bookmarkStart w:id="12" w:name="_Toc36229586"/>
+      <w:bookmarkStart w:id="11" w:name="_Toc36229586"/>
       <w:proofErr w:type="spellStart"/>
       <w:r>
         <w:t>Preduslovi</w:t>
       </w:r>
-      <w:bookmarkEnd w:id="12"/>
+      <w:bookmarkEnd w:id="11"/>
       <w:proofErr w:type="spellEnd"/>
     </w:p>
     <w:p>
@@ -3774,12 +3533,10 @@
         <w:t xml:space="preserve"> </w:t>
       </w:r>
       <w:proofErr w:type="spellStart"/>
-      <w:proofErr w:type="gramStart"/>
       <w:r>
         <w:t>na</w:t>
       </w:r>
       <w:proofErr w:type="spellEnd"/>
-      <w:proofErr w:type="gramEnd"/>
       <w:r>
         <w:t xml:space="preserve"> </w:t>
       </w:r>
@@ -3922,12 +3679,10 @@
         <w:t xml:space="preserve"> </w:t>
       </w:r>
       <w:proofErr w:type="spellStart"/>
-      <w:proofErr w:type="gramStart"/>
       <w:r>
         <w:t>na</w:t>
       </w:r>
       <w:proofErr w:type="spellEnd"/>
-      <w:proofErr w:type="gramEnd"/>
       <w:r>
         <w:t xml:space="preserve"> </w:t>
       </w:r>
@@ -4022,12 +3777,12 @@
         <w:ind w:firstLine="0"/>
         <w:jc w:val="both"/>
       </w:pPr>
-      <w:bookmarkStart w:id="13" w:name="_Toc36229587"/>
+      <w:bookmarkStart w:id="12" w:name="_Toc36229587"/>
       <w:proofErr w:type="spellStart"/>
       <w:r>
         <w:t>Posledice</w:t>
       </w:r>
-      <w:bookmarkEnd w:id="13"/>
+      <w:bookmarkEnd w:id="12"/>
       <w:proofErr w:type="spellEnd"/>
     </w:p>
     <w:p>
@@ -4077,12 +3832,10 @@
         <w:t xml:space="preserve"> </w:t>
       </w:r>
       <w:proofErr w:type="spellStart"/>
-      <w:proofErr w:type="gramStart"/>
       <w:r>
         <w:t>na</w:t>
       </w:r>
       <w:proofErr w:type="spellEnd"/>
-      <w:proofErr w:type="gramEnd"/>
       <w:r>
         <w:t xml:space="preserve"> </w:t>
       </w:r>
@@ -4221,7 +3974,7 @@
 </file>
 
 <file path=word/endnotes.xml><?xml version="1.0" encoding="utf-8"?>
-<w:endnotes xmlns:wpc="http://schemas.microsoft.com/office/word/2010/wordprocessingCanvas" xmlns:cx="http://schemas.microsoft.com/office/drawing/2014/chartex" xmlns:cx1="http://schemas.microsoft.com/office/drawing/2015/9/8/chartex" xmlns:mc="http://schemas.openxmlformats.org/markup-compatibility/2006" xmlns:o="urn:schemas-microsoft-com:office:office" xmlns:r="http://schemas.openxmlformats.org/officeDocument/2006/relationships" xmlns:m="http://schemas.openxmlformats.org/officeDocument/2006/math" xmlns:v="urn:schemas-microsoft-com:vml" xmlns:wp14="http://schemas.microsoft.com/office/word/2010/wordprocessingDrawing" xmlns:wp="http://schemas.openxmlformats.org/drawingml/2006/wordprocessingDrawing" xmlns:w10="urn:schemas-microsoft-com:office:word" xmlns:w="http://schemas.openxmlformats.org/wordprocessingml/2006/main" xmlns:w14="http://schemas.microsoft.com/office/word/2010/wordml" xmlns:w15="http://schemas.microsoft.com/office/word/2012/wordml" xmlns:w16se="http://schemas.microsoft.com/office/word/2015/wordml/symex" xmlns:wpg="http://schemas.microsoft.com/office/word/2010/wordprocessingGroup" xmlns:wpi="http://schemas.microsoft.com/office/word/2010/wordprocessingInk" xmlns:wne="http://schemas.microsoft.com/office/word/2006/wordml" xmlns:wps="http://schemas.microsoft.com/office/word/2010/wordprocessingShape" mc:Ignorable="w14 w15 w16se wp14">
+<w:endnotes xmlns:wpc="http://schemas.microsoft.com/office/word/2010/wordprocessingCanvas" xmlns:cx="http://schemas.microsoft.com/office/drawing/2014/chartex" xmlns:cx1="http://schemas.microsoft.com/office/drawing/2015/9/8/chartex" xmlns:cx2="http://schemas.microsoft.com/office/drawing/2015/10/21/chartex" xmlns:cx3="http://schemas.microsoft.com/office/drawing/2016/5/9/chartex" xmlns:cx4="http://schemas.microsoft.com/office/drawing/2016/5/10/chartex" xmlns:cx5="http://schemas.microsoft.com/office/drawing/2016/5/11/chartex" xmlns:cx6="http://schemas.microsoft.com/office/drawing/2016/5/12/chartex" xmlns:cx7="http://schemas.microsoft.com/office/drawing/2016/5/13/chartex" xmlns:cx8="http://schemas.microsoft.com/office/drawing/2016/5/14/chartex" xmlns:mc="http://schemas.openxmlformats.org/markup-compatibility/2006" xmlns:aink="http://schemas.microsoft.com/office/drawing/2016/ink" xmlns:am3d="http://schemas.microsoft.com/office/drawing/2017/model3d" xmlns:o="urn:schemas-microsoft-com:office:office" xmlns:r="http://schemas.openxmlformats.org/officeDocument/2006/relationships" xmlns:m="http://schemas.openxmlformats.org/officeDocument/2006/math" xmlns:v="urn:schemas-microsoft-com:vml" xmlns:wp14="http://schemas.microsoft.com/office/word/2010/wordprocessingDrawing" xmlns:wp="http://schemas.openxmlformats.org/drawingml/2006/wordprocessingDrawing" xmlns:w10="urn:schemas-microsoft-com:office:word" xmlns:w="http://schemas.openxmlformats.org/wordprocessingml/2006/main" xmlns:w14="http://schemas.microsoft.com/office/word/2010/wordml" xmlns:w15="http://schemas.microsoft.com/office/word/2012/wordml" xmlns:w16cid="http://schemas.microsoft.com/office/word/2016/wordml/cid" xmlns:w16se="http://schemas.microsoft.com/office/word/2015/wordml/symex" xmlns:wpg="http://schemas.microsoft.com/office/word/2010/wordprocessingGroup" xmlns:wpi="http://schemas.microsoft.com/office/word/2010/wordprocessingInk" xmlns:wne="http://schemas.microsoft.com/office/word/2006/wordml" xmlns:wps="http://schemas.microsoft.com/office/word/2010/wordprocessingShape" mc:Ignorable="w14 w15 w16se w16cid wp14">
   <w:endnote w:type="separator" w:id="-1">
     <w:p>
       <w:pPr>
@@ -4246,7 +3999,7 @@
 </file>
 
 <file path=word/footer1.xml><?xml version="1.0" encoding="utf-8"?>
-<w:ftr xmlns:wpc="http://schemas.microsoft.com/office/word/2010/wordprocessingCanvas" xmlns:cx="http://schemas.microsoft.com/office/drawing/2014/chartex" xmlns:cx1="http://schemas.microsoft.com/office/drawing/2015/9/8/chartex" xmlns:mc="http://schemas.openxmlformats.org/markup-compatibility/2006" xmlns:o="urn:schemas-microsoft-com:office:office" xmlns:r="http://schemas.openxmlformats.org/officeDocument/2006/relationships" xmlns:m="http://schemas.openxmlformats.org/officeDocument/2006/math" xmlns:v="urn:schemas-microsoft-com:vml" xmlns:wp14="http://schemas.microsoft.com/office/word/2010/wordprocessingDrawing" xmlns:wp="http://schemas.openxmlformats.org/drawingml/2006/wordprocessingDrawing" xmlns:w10="urn:schemas-microsoft-com:office:word" xmlns:w="http://schemas.openxmlformats.org/wordprocessingml/2006/main" xmlns:w14="http://schemas.microsoft.com/office/word/2010/wordml" xmlns:w15="http://schemas.microsoft.com/office/word/2012/wordml" xmlns:w16se="http://schemas.microsoft.com/office/word/2015/wordml/symex" xmlns:wpg="http://schemas.microsoft.com/office/word/2010/wordprocessingGroup" xmlns:wpi="http://schemas.microsoft.com/office/word/2010/wordprocessingInk" xmlns:wne="http://schemas.microsoft.com/office/word/2006/wordml" xmlns:wps="http://schemas.microsoft.com/office/word/2010/wordprocessingShape" mc:Ignorable="w14 w15 w16se wp14">
+<w:ftr xmlns:wpc="http://schemas.microsoft.com/office/word/2010/wordprocessingCanvas" xmlns:cx="http://schemas.microsoft.com/office/drawing/2014/chartex" xmlns:cx1="http://schemas.microsoft.com/office/drawing/2015/9/8/chartex" xmlns:cx2="http://schemas.microsoft.com/office/drawing/2015/10/21/chartex" xmlns:cx3="http://schemas.microsoft.com/office/drawing/2016/5/9/chartex" xmlns:cx4="http://schemas.microsoft.com/office/drawing/2016/5/10/chartex" xmlns:cx5="http://schemas.microsoft.com/office/drawing/2016/5/11/chartex" xmlns:cx6="http://schemas.microsoft.com/office/drawing/2016/5/12/chartex" xmlns:cx7="http://schemas.microsoft.com/office/drawing/2016/5/13/chartex" xmlns:cx8="http://schemas.microsoft.com/office/drawing/2016/5/14/chartex" xmlns:mc="http://schemas.openxmlformats.org/markup-compatibility/2006" xmlns:aink="http://schemas.microsoft.com/office/drawing/2016/ink" xmlns:am3d="http://schemas.microsoft.com/office/drawing/2017/model3d" xmlns:o="urn:schemas-microsoft-com:office:office" xmlns:r="http://schemas.openxmlformats.org/officeDocument/2006/relationships" xmlns:m="http://schemas.openxmlformats.org/officeDocument/2006/math" xmlns:v="urn:schemas-microsoft-com:vml" xmlns:wp14="http://schemas.microsoft.com/office/word/2010/wordprocessingDrawing" xmlns:wp="http://schemas.openxmlformats.org/drawingml/2006/wordprocessingDrawing" xmlns:w10="urn:schemas-microsoft-com:office:word" xmlns:w="http://schemas.openxmlformats.org/wordprocessingml/2006/main" xmlns:w14="http://schemas.microsoft.com/office/word/2010/wordml" xmlns:w15="http://schemas.microsoft.com/office/word/2012/wordml" xmlns:w16cid="http://schemas.microsoft.com/office/word/2016/wordml/cid" xmlns:w16se="http://schemas.microsoft.com/office/word/2015/wordml/symex" xmlns:wpg="http://schemas.microsoft.com/office/word/2010/wordprocessingGroup" xmlns:wpi="http://schemas.microsoft.com/office/word/2010/wordprocessingInk" xmlns:wne="http://schemas.microsoft.com/office/word/2006/wordml" xmlns:wps="http://schemas.microsoft.com/office/word/2010/wordprocessingShape" mc:Ignorable="w14 w15 w16se w16cid wp14">
   <w:sdt>
     <w:sdtPr>
       <w:id w:val="881133513"/>
@@ -4292,7 +4045,7 @@
 </file>
 
 <file path=word/footer2.xml><?xml version="1.0" encoding="utf-8"?>
-<w:ftr xmlns:wpc="http://schemas.microsoft.com/office/word/2010/wordprocessingCanvas" xmlns:cx="http://schemas.microsoft.com/office/drawing/2014/chartex" xmlns:cx1="http://schemas.microsoft.com/office/drawing/2015/9/8/chartex" xmlns:mc="http://schemas.openxmlformats.org/markup-compatibility/2006" xmlns:o="urn:schemas-microsoft-com:office:office" xmlns:r="http://schemas.openxmlformats.org/officeDocument/2006/relationships" xmlns:m="http://schemas.openxmlformats.org/officeDocument/2006/math" xmlns:v="urn:schemas-microsoft-com:vml" xmlns:wp14="http://schemas.microsoft.com/office/word/2010/wordprocessingDrawing" xmlns:wp="http://schemas.openxmlformats.org/drawingml/2006/wordprocessingDrawing" xmlns:w10="urn:schemas-microsoft-com:office:word" xmlns:w="http://schemas.openxmlformats.org/wordprocessingml/2006/main" xmlns:w14="http://schemas.microsoft.com/office/word/2010/wordml" xmlns:w15="http://schemas.microsoft.com/office/word/2012/wordml" xmlns:w16se="http://schemas.microsoft.com/office/word/2015/wordml/symex" xmlns:wpg="http://schemas.microsoft.com/office/word/2010/wordprocessingGroup" xmlns:wpi="http://schemas.microsoft.com/office/word/2010/wordprocessingInk" xmlns:wne="http://schemas.microsoft.com/office/word/2006/wordml" xmlns:wps="http://schemas.microsoft.com/office/word/2010/wordprocessingShape" mc:Ignorable="w14 w15 w16se wp14">
+<w:ftr xmlns:wpc="http://schemas.microsoft.com/office/word/2010/wordprocessingCanvas" xmlns:cx="http://schemas.microsoft.com/office/drawing/2014/chartex" xmlns:cx1="http://schemas.microsoft.com/office/drawing/2015/9/8/chartex" xmlns:cx2="http://schemas.microsoft.com/office/drawing/2015/10/21/chartex" xmlns:cx3="http://schemas.microsoft.com/office/drawing/2016/5/9/chartex" xmlns:cx4="http://schemas.microsoft.com/office/drawing/2016/5/10/chartex" xmlns:cx5="http://schemas.microsoft.com/office/drawing/2016/5/11/chartex" xmlns:cx6="http://schemas.microsoft.com/office/drawing/2016/5/12/chartex" xmlns:cx7="http://schemas.microsoft.com/office/drawing/2016/5/13/chartex" xmlns:cx8="http://schemas.microsoft.com/office/drawing/2016/5/14/chartex" xmlns:mc="http://schemas.openxmlformats.org/markup-compatibility/2006" xmlns:aink="http://schemas.microsoft.com/office/drawing/2016/ink" xmlns:am3d="http://schemas.microsoft.com/office/drawing/2017/model3d" xmlns:o="urn:schemas-microsoft-com:office:office" xmlns:r="http://schemas.openxmlformats.org/officeDocument/2006/relationships" xmlns:m="http://schemas.openxmlformats.org/officeDocument/2006/math" xmlns:v="urn:schemas-microsoft-com:vml" xmlns:wp14="http://schemas.microsoft.com/office/word/2010/wordprocessingDrawing" xmlns:wp="http://schemas.openxmlformats.org/drawingml/2006/wordprocessingDrawing" xmlns:w10="urn:schemas-microsoft-com:office:word" xmlns:w="http://schemas.openxmlformats.org/wordprocessingml/2006/main" xmlns:w14="http://schemas.microsoft.com/office/word/2010/wordml" xmlns:w15="http://schemas.microsoft.com/office/word/2012/wordml" xmlns:w16cid="http://schemas.microsoft.com/office/word/2016/wordml/cid" xmlns:w16se="http://schemas.microsoft.com/office/word/2015/wordml/symex" xmlns:wpg="http://schemas.microsoft.com/office/word/2010/wordprocessingGroup" xmlns:wpi="http://schemas.microsoft.com/office/word/2010/wordprocessingInk" xmlns:wne="http://schemas.microsoft.com/office/word/2006/wordml" xmlns:wps="http://schemas.microsoft.com/office/word/2010/wordprocessingShape" mc:Ignorable="w14 w15 w16se w16cid wp14">
   <w:p>
     <w:pPr>
       <w:pStyle w:val="Footer"/>
@@ -4303,7 +4056,7 @@
         <w:noProof/>
       </w:rPr>
       <w:drawing>
-        <wp:inline distT="0" distB="0" distL="0" distR="0">
+        <wp:inline distT="0" distB="0" distL="0" distR="0" wp14:anchorId="2990DD82" wp14:editId="358E7D19">
           <wp:extent cx="899160" cy="899160"/>
           <wp:effectExtent l="0" t="0" r="0" b="0"/>
           <wp:docPr id="1" name="Picture 2"/>
@@ -4371,7 +4124,7 @@
 </file>
 
 <file path=word/footnotes.xml><?xml version="1.0" encoding="utf-8"?>
-<w:footnotes xmlns:wpc="http://schemas.microsoft.com/office/word/2010/wordprocessingCanvas" xmlns:cx="http://schemas.microsoft.com/office/drawing/2014/chartex" xmlns:cx1="http://schemas.microsoft.com/office/drawing/2015/9/8/chartex" xmlns:mc="http://schemas.openxmlformats.org/markup-compatibility/2006" xmlns:o="urn:schemas-microsoft-com:office:office" xmlns:r="http://schemas.openxmlformats.org/officeDocument/2006/relationships" xmlns:m="http://schemas.openxmlformats.org/officeDocument/2006/math" xmlns:v="urn:schemas-microsoft-com:vml" xmlns:wp14="http://schemas.microsoft.com/office/word/2010/wordprocessingDrawing" xmlns:wp="http://schemas.openxmlformats.org/drawingml/2006/wordprocessingDrawing" xmlns:w10="urn:schemas-microsoft-com:office:word" xmlns:w="http://schemas.openxmlformats.org/wordprocessingml/2006/main" xmlns:w14="http://schemas.microsoft.com/office/word/2010/wordml" xmlns:w15="http://schemas.microsoft.com/office/word/2012/wordml" xmlns:w16se="http://schemas.microsoft.com/office/word/2015/wordml/symex" xmlns:wpg="http://schemas.microsoft.com/office/word/2010/wordprocessingGroup" xmlns:wpi="http://schemas.microsoft.com/office/word/2010/wordprocessingInk" xmlns:wne="http://schemas.microsoft.com/office/word/2006/wordml" xmlns:wps="http://schemas.microsoft.com/office/word/2010/wordprocessingShape" mc:Ignorable="w14 w15 w16se wp14">
+<w:footnotes xmlns:wpc="http://schemas.microsoft.com/office/word/2010/wordprocessingCanvas" xmlns:cx="http://schemas.microsoft.com/office/drawing/2014/chartex" xmlns:cx1="http://schemas.microsoft.com/office/drawing/2015/9/8/chartex" xmlns:cx2="http://schemas.microsoft.com/office/drawing/2015/10/21/chartex" xmlns:cx3="http://schemas.microsoft.com/office/drawing/2016/5/9/chartex" xmlns:cx4="http://schemas.microsoft.com/office/drawing/2016/5/10/chartex" xmlns:cx5="http://schemas.microsoft.com/office/drawing/2016/5/11/chartex" xmlns:cx6="http://schemas.microsoft.com/office/drawing/2016/5/12/chartex" xmlns:cx7="http://schemas.microsoft.com/office/drawing/2016/5/13/chartex" xmlns:cx8="http://schemas.microsoft.com/office/drawing/2016/5/14/chartex" xmlns:mc="http://schemas.openxmlformats.org/markup-compatibility/2006" xmlns:aink="http://schemas.microsoft.com/office/drawing/2016/ink" xmlns:am3d="http://schemas.microsoft.com/office/drawing/2017/model3d" xmlns:o="urn:schemas-microsoft-com:office:office" xmlns:r="http://schemas.openxmlformats.org/officeDocument/2006/relationships" xmlns:m="http://schemas.openxmlformats.org/officeDocument/2006/math" xmlns:v="urn:schemas-microsoft-com:vml" xmlns:wp14="http://schemas.microsoft.com/office/word/2010/wordprocessingDrawing" xmlns:wp="http://schemas.openxmlformats.org/drawingml/2006/wordprocessingDrawing" xmlns:w10="urn:schemas-microsoft-com:office:word" xmlns:w="http://schemas.openxmlformats.org/wordprocessingml/2006/main" xmlns:w14="http://schemas.microsoft.com/office/word/2010/wordml" xmlns:w15="http://schemas.microsoft.com/office/word/2012/wordml" xmlns:w16cid="http://schemas.microsoft.com/office/word/2016/wordml/cid" xmlns:w16se="http://schemas.microsoft.com/office/word/2015/wordml/symex" xmlns:wpg="http://schemas.microsoft.com/office/word/2010/wordprocessingGroup" xmlns:wpi="http://schemas.microsoft.com/office/word/2010/wordprocessingInk" xmlns:wne="http://schemas.microsoft.com/office/word/2006/wordml" xmlns:wps="http://schemas.microsoft.com/office/word/2010/wordprocessingShape" mc:Ignorable="w14 w15 w16se w16cid wp14">
   <w:footnote w:type="separator" w:id="-1">
     <w:p>
       <w:pPr>
@@ -4396,7 +4149,7 @@
 </file>
 
 <file path=word/header1.xml><?xml version="1.0" encoding="utf-8"?>
-<w:hdr xmlns:wpc="http://schemas.microsoft.com/office/word/2010/wordprocessingCanvas" xmlns:cx="http://schemas.microsoft.com/office/drawing/2014/chartex" xmlns:cx1="http://schemas.microsoft.com/office/drawing/2015/9/8/chartex" xmlns:mc="http://schemas.openxmlformats.org/markup-compatibility/2006" xmlns:o="urn:schemas-microsoft-com:office:office" xmlns:r="http://schemas.openxmlformats.org/officeDocument/2006/relationships" xmlns:m="http://schemas.openxmlformats.org/officeDocument/2006/math" xmlns:v="urn:schemas-microsoft-com:vml" xmlns:wp14="http://schemas.microsoft.com/office/word/2010/wordprocessingDrawing" xmlns:wp="http://schemas.openxmlformats.org/drawingml/2006/wordprocessingDrawing" xmlns:w10="urn:schemas-microsoft-com:office:word" xmlns:w="http://schemas.openxmlformats.org/wordprocessingml/2006/main" xmlns:w14="http://schemas.microsoft.com/office/word/2010/wordml" xmlns:w15="http://schemas.microsoft.com/office/word/2012/wordml" xmlns:w16se="http://schemas.microsoft.com/office/word/2015/wordml/symex" xmlns:wpg="http://schemas.microsoft.com/office/word/2010/wordprocessingGroup" xmlns:wpi="http://schemas.microsoft.com/office/word/2010/wordprocessingInk" xmlns:wne="http://schemas.microsoft.com/office/word/2006/wordml" xmlns:wps="http://schemas.microsoft.com/office/word/2010/wordprocessingShape" mc:Ignorable="w14 w15 w16se wp14">
+<w:hdr xmlns:wpc="http://schemas.microsoft.com/office/word/2010/wordprocessingCanvas" xmlns:cx="http://schemas.microsoft.com/office/drawing/2014/chartex" xmlns:cx1="http://schemas.microsoft.com/office/drawing/2015/9/8/chartex" xmlns:cx2="http://schemas.microsoft.com/office/drawing/2015/10/21/chartex" xmlns:cx3="http://schemas.microsoft.com/office/drawing/2016/5/9/chartex" xmlns:cx4="http://schemas.microsoft.com/office/drawing/2016/5/10/chartex" xmlns:cx5="http://schemas.microsoft.com/office/drawing/2016/5/11/chartex" xmlns:cx6="http://schemas.microsoft.com/office/drawing/2016/5/12/chartex" xmlns:cx7="http://schemas.microsoft.com/office/drawing/2016/5/13/chartex" xmlns:cx8="http://schemas.microsoft.com/office/drawing/2016/5/14/chartex" xmlns:mc="http://schemas.openxmlformats.org/markup-compatibility/2006" xmlns:aink="http://schemas.microsoft.com/office/drawing/2016/ink" xmlns:am3d="http://schemas.microsoft.com/office/drawing/2017/model3d" xmlns:o="urn:schemas-microsoft-com:office:office" xmlns:r="http://schemas.openxmlformats.org/officeDocument/2006/relationships" xmlns:m="http://schemas.openxmlformats.org/officeDocument/2006/math" xmlns:v="urn:schemas-microsoft-com:vml" xmlns:wp14="http://schemas.microsoft.com/office/word/2010/wordprocessingDrawing" xmlns:wp="http://schemas.openxmlformats.org/drawingml/2006/wordprocessingDrawing" xmlns:w10="urn:schemas-microsoft-com:office:word" xmlns:w="http://schemas.openxmlformats.org/wordprocessingml/2006/main" xmlns:w14="http://schemas.microsoft.com/office/word/2010/wordml" xmlns:w15="http://schemas.microsoft.com/office/word/2012/wordml" xmlns:w16cid="http://schemas.microsoft.com/office/word/2016/wordml/cid" xmlns:w16se="http://schemas.microsoft.com/office/word/2015/wordml/symex" xmlns:wpg="http://schemas.microsoft.com/office/word/2010/wordprocessingGroup" xmlns:wpi="http://schemas.microsoft.com/office/word/2010/wordprocessingInk" xmlns:wne="http://schemas.microsoft.com/office/word/2006/wordml" xmlns:wps="http://schemas.microsoft.com/office/word/2010/wordprocessingShape" mc:Ignorable="w14 w15 w16se w16cid wp14">
   <w:p>
     <w:pPr>
       <w:pStyle w:val="Header"/>
@@ -4425,7 +4178,7 @@
 </file>
 
 <file path=word/numbering.xml><?xml version="1.0" encoding="utf-8"?>
-<w:numbering xmlns:wpc="http://schemas.microsoft.com/office/word/2010/wordprocessingCanvas" xmlns:cx="http://schemas.microsoft.com/office/drawing/2014/chartex" xmlns:cx1="http://schemas.microsoft.com/office/drawing/2015/9/8/chartex" xmlns:mc="http://schemas.openxmlformats.org/markup-compatibility/2006" xmlns:o="urn:schemas-microsoft-com:office:office" xmlns:r="http://schemas.openxmlformats.org/officeDocument/2006/relationships" xmlns:m="http://schemas.openxmlformats.org/officeDocument/2006/math" xmlns:v="urn:schemas-microsoft-com:vml" xmlns:wp14="http://schemas.microsoft.com/office/word/2010/wordprocessingDrawing" xmlns:wp="http://schemas.openxmlformats.org/drawingml/2006/wordprocessingDrawing" xmlns:w10="urn:schemas-microsoft-com:office:word" xmlns:w="http://schemas.openxmlformats.org/wordprocessingml/2006/main" xmlns:w14="http://schemas.microsoft.com/office/word/2010/wordml" xmlns:w15="http://schemas.microsoft.com/office/word/2012/wordml" xmlns:w16se="http://schemas.microsoft.com/office/word/2015/wordml/symex" xmlns:wpg="http://schemas.microsoft.com/office/word/2010/wordprocessingGroup" xmlns:wpi="http://schemas.microsoft.com/office/word/2010/wordprocessingInk" xmlns:wne="http://schemas.microsoft.com/office/word/2006/wordml" xmlns:wps="http://schemas.microsoft.com/office/word/2010/wordprocessingShape" mc:Ignorable="w14 w15 w16se wp14">
+<w:numbering xmlns:wpc="http://schemas.microsoft.com/office/word/2010/wordprocessingCanvas" xmlns:cx="http://schemas.microsoft.com/office/drawing/2014/chartex" xmlns:cx1="http://schemas.microsoft.com/office/drawing/2015/9/8/chartex" xmlns:cx2="http://schemas.microsoft.com/office/drawing/2015/10/21/chartex" xmlns:cx3="http://schemas.microsoft.com/office/drawing/2016/5/9/chartex" xmlns:cx4="http://schemas.microsoft.com/office/drawing/2016/5/10/chartex" xmlns:cx5="http://schemas.microsoft.com/office/drawing/2016/5/11/chartex" xmlns:cx6="http://schemas.microsoft.com/office/drawing/2016/5/12/chartex" xmlns:cx7="http://schemas.microsoft.com/office/drawing/2016/5/13/chartex" xmlns:cx8="http://schemas.microsoft.com/office/drawing/2016/5/14/chartex" xmlns:mc="http://schemas.openxmlformats.org/markup-compatibility/2006" xmlns:aink="http://schemas.microsoft.com/office/drawing/2016/ink" xmlns:am3d="http://schemas.microsoft.com/office/drawing/2017/model3d" xmlns:o="urn:schemas-microsoft-com:office:office" xmlns:r="http://schemas.openxmlformats.org/officeDocument/2006/relationships" xmlns:m="http://schemas.openxmlformats.org/officeDocument/2006/math" xmlns:v="urn:schemas-microsoft-com:vml" xmlns:wp14="http://schemas.microsoft.com/office/word/2010/wordprocessingDrawing" xmlns:wp="http://schemas.openxmlformats.org/drawingml/2006/wordprocessingDrawing" xmlns:w10="urn:schemas-microsoft-com:office:word" xmlns:w="http://schemas.openxmlformats.org/wordprocessingml/2006/main" xmlns:w14="http://schemas.microsoft.com/office/word/2010/wordml" xmlns:w15="http://schemas.microsoft.com/office/word/2012/wordml" xmlns:w16cid="http://schemas.microsoft.com/office/word/2016/wordml/cid" xmlns:w16se="http://schemas.microsoft.com/office/word/2015/wordml/symex" xmlns:wpg="http://schemas.microsoft.com/office/word/2010/wordprocessingGroup" xmlns:wpi="http://schemas.microsoft.com/office/word/2010/wordprocessingInk" xmlns:wne="http://schemas.microsoft.com/office/word/2006/wordml" xmlns:wps="http://schemas.microsoft.com/office/word/2010/wordprocessingShape" mc:Ignorable="w14 w15 w16se w16cid wp14">
   <w:abstractNum w:abstractNumId="0" w15:restartNumberingAfterBreak="0">
     <w:nsid w:val="01AE0F21"/>
     <w:multiLevelType w:val="multilevel"/>
@@ -4884,7 +4637,7 @@
 </file>
 
 <file path=word/styles.xml><?xml version="1.0" encoding="utf-8"?>
-<w:styles xmlns:mc="http://schemas.openxmlformats.org/markup-compatibility/2006" xmlns:r="http://schemas.openxmlformats.org/officeDocument/2006/relationships" xmlns:w="http://schemas.openxmlformats.org/wordprocessingml/2006/main" xmlns:w14="http://schemas.microsoft.com/office/word/2010/wordml" xmlns:w15="http://schemas.microsoft.com/office/word/2012/wordml" xmlns:w16se="http://schemas.microsoft.com/office/word/2015/wordml/symex" mc:Ignorable="w14 w15 w16se">
+<w:styles xmlns:mc="http://schemas.openxmlformats.org/markup-compatibility/2006" xmlns:r="http://schemas.openxmlformats.org/officeDocument/2006/relationships" xmlns:w="http://schemas.openxmlformats.org/wordprocessingml/2006/main" xmlns:w14="http://schemas.microsoft.com/office/word/2010/wordml" xmlns:w15="http://schemas.microsoft.com/office/word/2012/wordml" xmlns:w16cid="http://schemas.microsoft.com/office/word/2016/wordml/cid" xmlns:w16se="http://schemas.microsoft.com/office/word/2015/wordml/symex" mc:Ignorable="w14 w15 w16se w16cid">
   <w:docDefaults>
     <w:rPrDefault>
       <w:rPr>
@@ -4895,7 +4648,7 @@
     </w:rPrDefault>
     <w:pPrDefault/>
   </w:docDefaults>
-  <w:latentStyles w:defLockedState="0" w:defUIPriority="99" w:defSemiHidden="0" w:defUnhideWhenUsed="0" w:defQFormat="0" w:count="371">
+  <w:latentStyles w:defLockedState="0" w:defUIPriority="99" w:defSemiHidden="0" w:defUnhideWhenUsed="0" w:defQFormat="0" w:count="377">
     <w:lsdException w:name="Normal" w:uiPriority="0" w:qFormat="1"/>
     <w:lsdException w:name="heading 1" w:uiPriority="9" w:qFormat="1"/>
     <w:lsdException w:name="heading 2" w:semiHidden="1" w:uiPriority="9" w:unhideWhenUsed="1" w:qFormat="1"/>
@@ -5043,11 +4796,8 @@
     <w:lsdException w:name="Table 3D effects 3" w:semiHidden="1" w:unhideWhenUsed="1"/>
     <w:lsdException w:name="Table Contemporary" w:semiHidden="1" w:unhideWhenUsed="1"/>
     <w:lsdException w:name="Table Elegant" w:semiHidden="1" w:unhideWhenUsed="1"/>
-    <w:lsdException w:name="Table Professional" w:semiHidden="1" w:unhideWhenUsed="1"/>
     <w:lsdException w:name="Table Subtle 1" w:semiHidden="1" w:unhideWhenUsed="1"/>
     <w:lsdException w:name="Table Subtle 2" w:semiHidden="1" w:unhideWhenUsed="1"/>
-    <w:lsdException w:name="Table Web 1" w:semiHidden="1" w:unhideWhenUsed="1"/>
-    <w:lsdException w:name="Table Web 2" w:semiHidden="1" w:unhideWhenUsed="1"/>
     <w:lsdException w:name="Table Web 3" w:semiHidden="1" w:unhideWhenUsed="1"/>
     <w:lsdException w:name="Balloon Text" w:semiHidden="1" w:unhideWhenUsed="1"/>
     <w:lsdException w:name="Table Grid" w:uiPriority="39"/>
@@ -5267,6 +5017,12 @@
     <w:lsdException w:name="List Table 5 Dark Accent 6" w:uiPriority="50"/>
     <w:lsdException w:name="List Table 6 Colorful Accent 6" w:uiPriority="51"/>
     <w:lsdException w:name="List Table 7 Colorful Accent 6" w:uiPriority="52"/>
+    <w:lsdException w:name="Mention" w:semiHidden="1" w:unhideWhenUsed="1"/>
+    <w:lsdException w:name="Smart Hyperlink" w:semiHidden="1" w:unhideWhenUsed="1"/>
+    <w:lsdException w:name="Hashtag" w:semiHidden="1" w:unhideWhenUsed="1"/>
+    <w:lsdException w:name="Unresolved Mention" w:semiHidden="1" w:unhideWhenUsed="1"/>
+    <w:lsdException w:name="Smart Link" w:semiHidden="1" w:unhideWhenUsed="1"/>
+    <w:lsdException w:name="Smart Link Error" w:semiHidden="1" w:unhideWhenUsed="1"/>
   </w:latentStyles>
   <w:style w:type="paragraph" w:default="1" w:styleId="Normal">
     <w:name w:val="Normal"/>

</xml_diff>